<commit_message>
I've added some words to the reprot framework
</commit_message>
<xml_diff>
--- a/hh.docx
+++ b/hh.docx
@@ -14,30 +14,101 @@
     </w:p>
     <w:p>
       <w:pPr>
-        <w:pStyle w:val="1"/>
-      </w:pPr>
-      <w:r>
-        <w:t xml:space="preserve">Updated and Expanded Description of the Problem to be Solved </w:t>
-      </w:r>
-    </w:p>
-    <w:p>
-      <w:pPr>
-        <w:pStyle w:val="1"/>
+        <w:pStyle w:val="Heading1"/>
+      </w:pPr>
+      <w:r>
+        <w:t xml:space="preserve">Updated and Expanded Description of the Problem to be Solve </w:t>
+      </w:r>
+    </w:p>
+    <w:p>
+      <w:pPr>
+        <w:pStyle w:val="Heading1"/>
       </w:pPr>
       <w:r>
         <w:t>Background Information and Research</w:t>
       </w:r>
     </w:p>
     <w:p>
+      <w:pPr>
+        <w:pStyle w:val="ListParagraph"/>
+        <w:numPr>
+          <w:ilvl w:val="0"/>
+          <w:numId w:val="5"/>
+        </w:numPr>
+        <w:ind w:left="0" w:firstLineChars="0" w:firstLine="0"/>
+      </w:pPr>
+      <w:r>
+        <w:t>General:</w:t>
+      </w:r>
       <w:r>
         <w:t xml:space="preserve"> </w:t>
       </w:r>
-      <w:r>
-        <w:rPr>
-          <w:rFonts w:hint="eastAsia"/>
-        </w:rPr>
-        <w:t>-</w:t>
-      </w:r>
+    </w:p>
+    <w:p>
+      <w:r>
+        <w:t>H</w:t>
+      </w:r>
+      <w:r>
+        <w:t>euristics</w:t>
+      </w:r>
+      <w:r>
+        <w:t xml:space="preserve"> is</w:t>
+      </w:r>
+      <w:r>
+        <w:t xml:space="preserve"> easy to implement and maintain, </w:t>
+      </w:r>
+      <w:r>
+        <w:t>and it can be used to solve the problems such as data-mining, cutting, packing, and scheduling; it also have been used in the areas such as anti-virus technology. But the individual heuristics not always works well,</w:t>
+      </w:r>
+      <w:r>
+        <w:t xml:space="preserve"> sometimes the can make serious error</w:t>
+      </w:r>
+      <w:r>
+        <w:t>.</w:t>
+      </w:r>
+    </w:p>
+    <w:p>
+      <w:r>
+        <w:t>On the other hand, t</w:t>
+      </w:r>
+      <w:r>
+        <w:t>here are many problem-solving computer algorithms. But they are too knowledge-intensive or too hard to implement for most potential users.</w:t>
+      </w:r>
+    </w:p>
+    <w:p>
+      <w:r>
+        <w:t>Hence t</w:t>
+      </w:r>
+      <w:r>
+        <w:t xml:space="preserve">here is a conflict between using cheap but unstable heuristics and using the complicated </w:t>
+      </w:r>
+      <w:r>
+        <w:t>domain methodologies.</w:t>
+      </w:r>
+      <w:r>
+        <w:t xml:space="preserve"> </w:t>
+      </w:r>
+    </w:p>
+    <w:p>
+      <w:r>
+        <w:t>A</w:t>
+      </w:r>
+      <w:r>
+        <w:t xml:space="preserve"> possible solution is Hyper-heuristics. </w:t>
+      </w:r>
+      <w:r>
+        <w:sym w:font="Wingdings" w:char="F0E0"/>
+      </w:r>
+    </w:p>
+    <w:p>
+      <w:pPr>
+        <w:pStyle w:val="ListParagraph"/>
+        <w:numPr>
+          <w:ilvl w:val="0"/>
+          <w:numId w:val="5"/>
+        </w:numPr>
+        <w:ind w:left="0" w:firstLineChars="0" w:firstLine="0"/>
+      </w:pPr>
       <w:r>
         <w:t xml:space="preserve">Analysis of Initial Brief </w:t>
       </w:r>
@@ -66,24 +137,180 @@
         </w:rPr>
         <w:t>）</w:t>
       </w:r>
-    </w:p>
-    <w:p>
-      <w:r>
-        <w:t>- Research on Existing Systems</w:t>
-      </w:r>
-    </w:p>
-    <w:p>
-      <w:r>
-        <w:rPr>
-          <w:rFonts w:hint="eastAsia"/>
-        </w:rPr>
-        <w:t xml:space="preserve">- market </w:t>
+      <w:r>
+        <w:t>:</w:t>
+      </w:r>
+    </w:p>
+    <w:p>
+      <w:r>
+        <w:t>H</w:t>
+      </w:r>
+      <w:r>
+        <w:t xml:space="preserve">yper-heuristics are heuristics to choose </w:t>
+      </w:r>
+      <w:r>
+        <w:t>(low-level</w:t>
+      </w:r>
+      <w:r>
+        <w:t>) heuristics</w:t>
+      </w:r>
+      <w:r>
+        <w:t>.</w:t>
+      </w:r>
+      <w:r>
+        <w:t xml:space="preserve"> </w:t>
+      </w:r>
+    </w:p>
+    <w:p>
+      <w:r>
+        <w:t>(* A randomly generated initial candidate solution is improved iteratively using a set of low level heuristics in a simple choice hyper-heuristic framework. At each iteration, a given solution passes through two successive stages: heuristic selection and acceptance. The heuristic selection mechanism chooses and applies a low level heuristic to a candidate solution producing a new solution. Then, the acceptance strategy decides whether to continue the search process using the new solution or the one at hand. (Ozcan’s description) *)</w:t>
+      </w:r>
+    </w:p>
+    <w:p>
+      <w:r>
+        <w:t>Hyper-heuristics usually aim at reducing the amount of specific knowledge in the researching.</w:t>
+      </w:r>
+    </w:p>
+    <w:p>
+      <w:r>
+        <w:t>Can save cost for one research</w:t>
+      </w:r>
+    </w:p>
+    <w:p>
+      <w:r>
+        <w:t>Nowadays the interest for hyper-heuristics is growing.</w:t>
+      </w:r>
+    </w:p>
+    <w:p>
+      <w:r>
+        <w:t xml:space="preserve">So it is meaningful </w:t>
+      </w:r>
+      <w:r>
+        <w:t xml:space="preserve">and necessary </w:t>
+      </w:r>
+      <w:r>
+        <w:t xml:space="preserve">to develop </w:t>
+      </w:r>
+      <w:r>
+        <w:t>software</w:t>
+      </w:r>
+      <w:r>
+        <w:t xml:space="preserve"> to introduce the Hyper-heuristic to the potential users</w:t>
+      </w:r>
+      <w:r>
+        <w:t xml:space="preserve"> </w:t>
+      </w:r>
+      <w:r>
+        <w:sym w:font="Wingdings" w:char="F0E0"/>
+      </w:r>
+      <w:r>
+        <w:t xml:space="preserve"> </w:t>
+      </w:r>
+      <w:r>
+        <w:t>our</w:t>
+      </w:r>
+      <w:r>
+        <w:t xml:space="preserve"> project aims at the visualization tools for Hyper-heuristics.</w:t>
+      </w:r>
+    </w:p>
+    <w:p>
+      <w:pPr>
+        <w:pStyle w:val="ListParagraph"/>
+        <w:numPr>
+          <w:ilvl w:val="0"/>
+          <w:numId w:val="5"/>
+        </w:numPr>
+        <w:ind w:left="0" w:firstLineChars="0" w:firstLine="0"/>
+      </w:pPr>
+      <w:r>
+        <w:t>Research on Existing Systems</w:t>
+      </w:r>
+    </w:p>
+    <w:p>
+      <w:pPr>
+        <w:pStyle w:val="ListParagraph"/>
+        <w:ind w:firstLineChars="0" w:firstLine="0"/>
+      </w:pPr>
+      <w:r>
+        <w:t>There are some visualization tools for Hyper-heuristics (such as) but their functions are quite limited as well as the interface.</w:t>
+      </w:r>
+    </w:p>
+    <w:p>
+      <w:pPr>
+        <w:pStyle w:val="ListParagraph"/>
+        <w:numPr>
+          <w:ilvl w:val="0"/>
+          <w:numId w:val="5"/>
+        </w:numPr>
+        <w:ind w:left="0" w:firstLineChars="0" w:firstLine="0"/>
+      </w:pPr>
+      <w:r>
+        <w:rPr>
+          <w:rFonts w:hint="eastAsia"/>
+        </w:rPr>
+        <w:t xml:space="preserve">market </w:t>
       </w:r>
       <w:r>
         <w:t>research</w:t>
       </w:r>
     </w:p>
     <w:p>
+      <w:pPr>
+        <w:pStyle w:val="ListParagraph"/>
+        <w:numPr>
+          <w:ilvl w:val="0"/>
+          <w:numId w:val="5"/>
+        </w:numPr>
+        <w:ind w:left="0" w:firstLineChars="0" w:firstLine="0"/>
+      </w:pPr>
+      <w:r>
+        <w:t>R</w:t>
+      </w:r>
+      <w:r>
+        <w:t xml:space="preserve">esults of technical research into suitable platforms, tools, technologies, algorithms, data structures, etc. </w:t>
+      </w:r>
+    </w:p>
+    <w:p>
+      <w:pPr>
+        <w:pStyle w:val="Heading1"/>
+      </w:pPr>
+      <w:r>
+        <w:lastRenderedPageBreak/>
+        <w:t xml:space="preserve">Requirements Speciﬁcation </w:t>
+      </w:r>
+    </w:p>
+    <w:p>
+      <w:pPr>
+        <w:pStyle w:val="ListParagraph"/>
+      </w:pPr>
+      <w:r>
+        <w:t xml:space="preserve">Do </w:t>
+      </w:r>
+      <w:r>
+        <w:rPr>
+          <w:rFonts w:hint="eastAsia"/>
+        </w:rPr>
+        <w:t>some surveys e.g. (</w:t>
+      </w:r>
+      <w:r>
+        <w:t>The Questionnaire</w:t>
+      </w:r>
+      <w:r>
+        <w:rPr>
+          <w:rFonts w:hint="eastAsia"/>
+        </w:rPr>
+        <w:t>)</w:t>
+      </w:r>
+    </w:p>
+    <w:p>
+      <w:pPr>
+        <w:pStyle w:val="ListParagraph"/>
+      </w:pPr>
+    </w:p>
+    <w:p>
+      <w:pPr>
+        <w:pStyle w:val="ListParagraph"/>
+      </w:pPr>
       <w:r>
         <w:rPr>
           <w:rFonts w:hint="eastAsia"/>
@@ -91,62 +318,12 @@
         <w:t>-</w:t>
       </w:r>
       <w:r>
-        <w:t xml:space="preserve">results of technical research into suitable platforms, tools, technologies, algorithms, data structures, etc. </w:t>
-      </w:r>
-    </w:p>
-    <w:p>
-      <w:pPr>
-        <w:pStyle w:val="1"/>
-      </w:pPr>
-      <w:r>
-        <w:t xml:space="preserve">Requirements Speciﬁcation </w:t>
-      </w:r>
-    </w:p>
-    <w:p>
-      <w:pPr>
-        <w:pStyle w:val="a3"/>
-      </w:pPr>
-      <w:r>
-        <w:t xml:space="preserve">Do </w:t>
-      </w:r>
-      <w:r>
-        <w:rPr>
-          <w:rFonts w:hint="eastAsia"/>
-        </w:rPr>
-        <w:t>some surveys e.g. (</w:t>
-      </w:r>
-      <w:r>
-        <w:t>The Questionnaire</w:t>
-      </w:r>
-      <w:r>
-        <w:rPr>
-          <w:rFonts w:hint="eastAsia"/>
-        </w:rPr>
-        <w:t>)</w:t>
-      </w:r>
-    </w:p>
-    <w:p>
-      <w:pPr>
-        <w:pStyle w:val="a3"/>
-      </w:pPr>
-    </w:p>
-    <w:p>
-      <w:pPr>
-        <w:pStyle w:val="a3"/>
-      </w:pPr>
-      <w:r>
-        <w:rPr>
-          <w:rFonts w:hint="eastAsia"/>
-        </w:rPr>
-        <w:t>-</w:t>
-      </w:r>
-      <w:r>
         <w:t>Functional Requirements:</w:t>
       </w:r>
     </w:p>
     <w:p>
       <w:pPr>
-        <w:pStyle w:val="a3"/>
+        <w:pStyle w:val="ListParagraph"/>
       </w:pPr>
       <w:r>
         <w:rPr>
@@ -169,7 +346,7 @@
     </w:p>
     <w:p>
       <w:pPr>
-        <w:pStyle w:val="a3"/>
+        <w:pStyle w:val="ListParagraph"/>
       </w:pPr>
       <w:r>
         <w:rPr>
@@ -189,18 +366,13 @@
     </w:p>
     <w:p>
       <w:pPr>
-        <w:pStyle w:val="1"/>
+        <w:pStyle w:val="Heading1"/>
       </w:pPr>
       <w:r>
         <w:t>Initial Design</w:t>
       </w:r>
     </w:p>
     <w:p>
-      <w:pPr>
-        <w:rPr>
-          <w:rFonts w:hint="eastAsia"/>
-        </w:rPr>
-      </w:pPr>
       <w:r>
         <w:t>K</w:t>
       </w:r>
@@ -211,13 +383,7 @@
         <w:t xml:space="preserve">ey implementation </w:t>
       </w:r>
     </w:p>
-    <w:p>
-      <w:pPr>
-        <w:rPr>
-          <w:rFonts w:hint="eastAsia"/>
-        </w:rPr>
-      </w:pPr>
-    </w:p>
+    <w:p/>
     <w:p>
       <w:r>
         <w:t>Conceptual Design</w:t>
@@ -261,7 +427,7 @@
       </w:r>
       <w:r>
         <w:rPr>
-          <w:rFonts w:ascii="Arial" w:eastAsia="宋体" w:hAnsi="Arial" w:cs="Arial"/>
+          <w:rFonts w:ascii="Arial" w:eastAsia="SimSun" w:hAnsi="Arial" w:cs="Arial"/>
           <w:color w:val="FFFFFF"/>
           <w:kern w:val="0"/>
           <w:sz w:val="40"/>
@@ -321,12 +487,12 @@
     </w:p>
     <w:p>
       <w:pPr>
-        <w:pStyle w:val="1"/>
-      </w:pPr>
-    </w:p>
-    <w:p>
-      <w:pPr>
-        <w:pStyle w:val="1"/>
+        <w:pStyle w:val="Heading1"/>
+      </w:pPr>
+    </w:p>
+    <w:p>
+      <w:pPr>
+        <w:pStyle w:val="Heading1"/>
       </w:pPr>
       <w:r>
         <w:t xml:space="preserve">Discussion of Problems </w:t>
@@ -339,21 +505,24 @@
     </w:p>
     <w:p>
       <w:r>
-        <w:t xml:space="preserve">Non-technical problems: </w:t>
-      </w:r>
-      <w:r>
-        <w:rPr>
-          <w:rFonts w:hint="eastAsia"/>
-        </w:rPr>
-        <w:t xml:space="preserve"> such as </w:t>
-      </w:r>
-      <w:r>
-        <w:t>Management Issues :</w:t>
-      </w:r>
-    </w:p>
-    <w:p>
-      <w:pPr>
-        <w:pStyle w:val="1"/>
+        <w:t>Non-technical problems (</w:t>
+      </w:r>
+      <w:r>
+        <w:rPr>
+          <w:rFonts w:hint="eastAsia"/>
+        </w:rPr>
+        <w:t xml:space="preserve">such as </w:t>
+      </w:r>
+      <w:r>
+        <w:t>Management Issues)</w:t>
+      </w:r>
+      <w:r>
+        <w:t>:</w:t>
+      </w:r>
+    </w:p>
+    <w:p>
+      <w:pPr>
+        <w:pStyle w:val="Heading1"/>
       </w:pPr>
       <w:r>
         <w:t xml:space="preserve">Time Plan </w:t>
@@ -371,9 +540,10 @@
     </w:p>
     <w:p>
       <w:pPr>
-        <w:pStyle w:val="1"/>
-      </w:pPr>
-      <w:r>
+        <w:pStyle w:val="Heading1"/>
+      </w:pPr>
+      <w:r>
+        <w:lastRenderedPageBreak/>
         <w:t xml:space="preserve">Appendix </w:t>
       </w:r>
     </w:p>
@@ -381,7 +551,6 @@
       <w:r>
         <w:rPr>
           <w:noProof/>
-          <w:lang w:val="en-US"/>
         </w:rPr>
         <w:drawing>
           <wp:inline distT="0" distB="0" distL="0" distR="0">
@@ -435,7 +604,6 @@
         <w:rPr>
           <w:rFonts w:hint="eastAsia"/>
         </w:rPr>
-        <w:lastRenderedPageBreak/>
         <w:t>Time plan</w:t>
       </w:r>
     </w:p>
@@ -515,7 +683,7 @@
     <w:p/>
     <w:tbl>
       <w:tblPr>
-        <w:tblStyle w:val="a7"/>
+        <w:tblStyle w:val="TableGrid"/>
         <w:tblW w:w="0" w:type="auto"/>
         <w:tblLook w:val="04A0"/>
       </w:tblPr>
@@ -970,7 +1138,7 @@
         <w:ind w:left="720" w:hanging="360"/>
       </w:pPr>
       <w:rPr>
-        <w:rFonts w:ascii="宋体" w:hAnsi="宋体" w:hint="default"/>
+        <w:rFonts w:ascii="SimSun" w:hAnsi="SimSun" w:hint="default"/>
       </w:rPr>
     </w:lvl>
     <w:lvl w:ilvl="1" w:tplc="3B689670">
@@ -985,7 +1153,7 @@
         <w:ind w:left="1440" w:hanging="360"/>
       </w:pPr>
       <w:rPr>
-        <w:rFonts w:ascii="宋体" w:hAnsi="宋体" w:hint="default"/>
+        <w:rFonts w:ascii="SimSun" w:hAnsi="SimSun" w:hint="default"/>
       </w:rPr>
     </w:lvl>
     <w:lvl w:ilvl="2" w:tplc="C5FE42EC" w:tentative="1">
@@ -1000,7 +1168,7 @@
         <w:ind w:left="2160" w:hanging="360"/>
       </w:pPr>
       <w:rPr>
-        <w:rFonts w:ascii="宋体" w:hAnsi="宋体" w:hint="default"/>
+        <w:rFonts w:ascii="SimSun" w:hAnsi="SimSun" w:hint="default"/>
       </w:rPr>
     </w:lvl>
     <w:lvl w:ilvl="3" w:tplc="E38C2ED6" w:tentative="1">
@@ -1015,7 +1183,7 @@
         <w:ind w:left="2880" w:hanging="360"/>
       </w:pPr>
       <w:rPr>
-        <w:rFonts w:ascii="宋体" w:hAnsi="宋体" w:hint="default"/>
+        <w:rFonts w:ascii="SimSun" w:hAnsi="SimSun" w:hint="default"/>
       </w:rPr>
     </w:lvl>
     <w:lvl w:ilvl="4" w:tplc="4582D8C4" w:tentative="1">
@@ -1030,7 +1198,7 @@
         <w:ind w:left="3600" w:hanging="360"/>
       </w:pPr>
       <w:rPr>
-        <w:rFonts w:ascii="宋体" w:hAnsi="宋体" w:hint="default"/>
+        <w:rFonts w:ascii="SimSun" w:hAnsi="SimSun" w:hint="default"/>
       </w:rPr>
     </w:lvl>
     <w:lvl w:ilvl="5" w:tplc="847065CE" w:tentative="1">
@@ -1045,7 +1213,7 @@
         <w:ind w:left="4320" w:hanging="360"/>
       </w:pPr>
       <w:rPr>
-        <w:rFonts w:ascii="宋体" w:hAnsi="宋体" w:hint="default"/>
+        <w:rFonts w:ascii="SimSun" w:hAnsi="SimSun" w:hint="default"/>
       </w:rPr>
     </w:lvl>
     <w:lvl w:ilvl="6" w:tplc="18446470" w:tentative="1">
@@ -1060,7 +1228,7 @@
         <w:ind w:left="5040" w:hanging="360"/>
       </w:pPr>
       <w:rPr>
-        <w:rFonts w:ascii="宋体" w:hAnsi="宋体" w:hint="default"/>
+        <w:rFonts w:ascii="SimSun" w:hAnsi="SimSun" w:hint="default"/>
       </w:rPr>
     </w:lvl>
     <w:lvl w:ilvl="7" w:tplc="BCDCE7C2" w:tentative="1">
@@ -1075,7 +1243,7 @@
         <w:ind w:left="5760" w:hanging="360"/>
       </w:pPr>
       <w:rPr>
-        <w:rFonts w:ascii="宋体" w:hAnsi="宋体" w:hint="default"/>
+        <w:rFonts w:ascii="SimSun" w:hAnsi="SimSun" w:hint="default"/>
       </w:rPr>
     </w:lvl>
     <w:lvl w:ilvl="8" w:tplc="7AFCB910" w:tentative="1">
@@ -1090,7 +1258,7 @@
         <w:ind w:left="6480" w:hanging="360"/>
       </w:pPr>
       <w:rPr>
-        <w:rFonts w:ascii="宋体" w:hAnsi="宋体" w:hint="default"/>
+        <w:rFonts w:ascii="SimSun" w:hAnsi="SimSun" w:hint="default"/>
       </w:rPr>
     </w:lvl>
   </w:abstractNum>
@@ -1222,7 +1390,7 @@
         <w:ind w:left="720" w:hanging="360"/>
       </w:pPr>
       <w:rPr>
-        <w:rFonts w:ascii="宋体" w:hAnsi="宋体" w:hint="default"/>
+        <w:rFonts w:ascii="SimSun" w:hAnsi="SimSun" w:hint="default"/>
       </w:rPr>
     </w:lvl>
     <w:lvl w:ilvl="1" w:tplc="FB767888">
@@ -1237,7 +1405,7 @@
         <w:ind w:left="1440" w:hanging="360"/>
       </w:pPr>
       <w:rPr>
-        <w:rFonts w:ascii="宋体" w:hAnsi="宋体" w:hint="default"/>
+        <w:rFonts w:ascii="SimSun" w:hAnsi="SimSun" w:hint="default"/>
       </w:rPr>
     </w:lvl>
     <w:lvl w:ilvl="2" w:tplc="8C96C6B4" w:tentative="1">
@@ -1252,7 +1420,7 @@
         <w:ind w:left="2160" w:hanging="360"/>
       </w:pPr>
       <w:rPr>
-        <w:rFonts w:ascii="宋体" w:hAnsi="宋体" w:hint="default"/>
+        <w:rFonts w:ascii="SimSun" w:hAnsi="SimSun" w:hint="default"/>
       </w:rPr>
     </w:lvl>
     <w:lvl w:ilvl="3" w:tplc="9432E0EE" w:tentative="1">
@@ -1267,7 +1435,7 @@
         <w:ind w:left="2880" w:hanging="360"/>
       </w:pPr>
       <w:rPr>
-        <w:rFonts w:ascii="宋体" w:hAnsi="宋体" w:hint="default"/>
+        <w:rFonts w:ascii="SimSun" w:hAnsi="SimSun" w:hint="default"/>
       </w:rPr>
     </w:lvl>
     <w:lvl w:ilvl="4" w:tplc="8C2AA0B4" w:tentative="1">
@@ -1282,7 +1450,7 @@
         <w:ind w:left="3600" w:hanging="360"/>
       </w:pPr>
       <w:rPr>
-        <w:rFonts w:ascii="宋体" w:hAnsi="宋体" w:hint="default"/>
+        <w:rFonts w:ascii="SimSun" w:hAnsi="SimSun" w:hint="default"/>
       </w:rPr>
     </w:lvl>
     <w:lvl w:ilvl="5" w:tplc="93E2B454" w:tentative="1">
@@ -1297,7 +1465,7 @@
         <w:ind w:left="4320" w:hanging="360"/>
       </w:pPr>
       <w:rPr>
-        <w:rFonts w:ascii="宋体" w:hAnsi="宋体" w:hint="default"/>
+        <w:rFonts w:ascii="SimSun" w:hAnsi="SimSun" w:hint="default"/>
       </w:rPr>
     </w:lvl>
     <w:lvl w:ilvl="6" w:tplc="976472EE" w:tentative="1">
@@ -1312,7 +1480,7 @@
         <w:ind w:left="5040" w:hanging="360"/>
       </w:pPr>
       <w:rPr>
-        <w:rFonts w:ascii="宋体" w:hAnsi="宋体" w:hint="default"/>
+        <w:rFonts w:ascii="SimSun" w:hAnsi="SimSun" w:hint="default"/>
       </w:rPr>
     </w:lvl>
     <w:lvl w:ilvl="7" w:tplc="96361ABA" w:tentative="1">
@@ -1327,7 +1495,7 @@
         <w:ind w:left="5760" w:hanging="360"/>
       </w:pPr>
       <w:rPr>
-        <w:rFonts w:ascii="宋体" w:hAnsi="宋体" w:hint="default"/>
+        <w:rFonts w:ascii="SimSun" w:hAnsi="SimSun" w:hint="default"/>
       </w:rPr>
     </w:lvl>
     <w:lvl w:ilvl="8" w:tplc="CC8C9F42" w:tentative="1">
@@ -1342,7 +1510,120 @@
         <w:ind w:left="6480" w:hanging="360"/>
       </w:pPr>
       <w:rPr>
-        <w:rFonts w:ascii="宋体" w:hAnsi="宋体" w:hint="default"/>
+        <w:rFonts w:ascii="SimSun" w:hAnsi="SimSun" w:hint="default"/>
+      </w:rPr>
+    </w:lvl>
+  </w:abstractNum>
+  <w:abstractNum w:abstractNumId="4">
+    <w:nsid w:val="58A027DA"/>
+    <w:multiLevelType w:val="hybridMultilevel"/>
+    <w:tmpl w:val="770ED9A8"/>
+    <w:lvl w:ilvl="0" w:tplc="08090001">
+      <w:start w:val="1"/>
+      <w:numFmt w:val="bullet"/>
+      <w:lvlText w:val=""/>
+      <w:lvlJc w:val="left"/>
+      <w:pPr>
+        <w:ind w:left="720" w:hanging="360"/>
+      </w:pPr>
+      <w:rPr>
+        <w:rFonts w:ascii="Symbol" w:hAnsi="Symbol" w:hint="default"/>
+      </w:rPr>
+    </w:lvl>
+    <w:lvl w:ilvl="1" w:tplc="08090003" w:tentative="1">
+      <w:start w:val="1"/>
+      <w:numFmt w:val="bullet"/>
+      <w:lvlText w:val="o"/>
+      <w:lvlJc w:val="left"/>
+      <w:pPr>
+        <w:ind w:left="1440" w:hanging="360"/>
+      </w:pPr>
+      <w:rPr>
+        <w:rFonts w:ascii="Courier New" w:hAnsi="Courier New" w:cs="Courier New" w:hint="default"/>
+      </w:rPr>
+    </w:lvl>
+    <w:lvl w:ilvl="2" w:tplc="08090005" w:tentative="1">
+      <w:start w:val="1"/>
+      <w:numFmt w:val="bullet"/>
+      <w:lvlText w:val=""/>
+      <w:lvlJc w:val="left"/>
+      <w:pPr>
+        <w:ind w:left="2160" w:hanging="360"/>
+      </w:pPr>
+      <w:rPr>
+        <w:rFonts w:ascii="Wingdings" w:hAnsi="Wingdings" w:hint="default"/>
+      </w:rPr>
+    </w:lvl>
+    <w:lvl w:ilvl="3" w:tplc="08090001" w:tentative="1">
+      <w:start w:val="1"/>
+      <w:numFmt w:val="bullet"/>
+      <w:lvlText w:val=""/>
+      <w:lvlJc w:val="left"/>
+      <w:pPr>
+        <w:ind w:left="2880" w:hanging="360"/>
+      </w:pPr>
+      <w:rPr>
+        <w:rFonts w:ascii="Symbol" w:hAnsi="Symbol" w:hint="default"/>
+      </w:rPr>
+    </w:lvl>
+    <w:lvl w:ilvl="4" w:tplc="08090003" w:tentative="1">
+      <w:start w:val="1"/>
+      <w:numFmt w:val="bullet"/>
+      <w:lvlText w:val="o"/>
+      <w:lvlJc w:val="left"/>
+      <w:pPr>
+        <w:ind w:left="3600" w:hanging="360"/>
+      </w:pPr>
+      <w:rPr>
+        <w:rFonts w:ascii="Courier New" w:hAnsi="Courier New" w:cs="Courier New" w:hint="default"/>
+      </w:rPr>
+    </w:lvl>
+    <w:lvl w:ilvl="5" w:tplc="08090005" w:tentative="1">
+      <w:start w:val="1"/>
+      <w:numFmt w:val="bullet"/>
+      <w:lvlText w:val=""/>
+      <w:lvlJc w:val="left"/>
+      <w:pPr>
+        <w:ind w:left="4320" w:hanging="360"/>
+      </w:pPr>
+      <w:rPr>
+        <w:rFonts w:ascii="Wingdings" w:hAnsi="Wingdings" w:hint="default"/>
+      </w:rPr>
+    </w:lvl>
+    <w:lvl w:ilvl="6" w:tplc="08090001" w:tentative="1">
+      <w:start w:val="1"/>
+      <w:numFmt w:val="bullet"/>
+      <w:lvlText w:val=""/>
+      <w:lvlJc w:val="left"/>
+      <w:pPr>
+        <w:ind w:left="5040" w:hanging="360"/>
+      </w:pPr>
+      <w:rPr>
+        <w:rFonts w:ascii="Symbol" w:hAnsi="Symbol" w:hint="default"/>
+      </w:rPr>
+    </w:lvl>
+    <w:lvl w:ilvl="7" w:tplc="08090003" w:tentative="1">
+      <w:start w:val="1"/>
+      <w:numFmt w:val="bullet"/>
+      <w:lvlText w:val="o"/>
+      <w:lvlJc w:val="left"/>
+      <w:pPr>
+        <w:ind w:left="5760" w:hanging="360"/>
+      </w:pPr>
+      <w:rPr>
+        <w:rFonts w:ascii="Courier New" w:hAnsi="Courier New" w:cs="Courier New" w:hint="default"/>
+      </w:rPr>
+    </w:lvl>
+    <w:lvl w:ilvl="8" w:tplc="08090005" w:tentative="1">
+      <w:start w:val="1"/>
+      <w:numFmt w:val="bullet"/>
+      <w:lvlText w:val=""/>
+      <w:lvlJc w:val="left"/>
+      <w:pPr>
+        <w:ind w:left="6480" w:hanging="360"/>
+      </w:pPr>
+      <w:rPr>
+        <w:rFonts w:ascii="Wingdings" w:hAnsi="Wingdings" w:hint="default"/>
       </w:rPr>
     </w:lvl>
   </w:abstractNum>
@@ -1357,6 +1638,9 @@
   </w:num>
   <w:num w:numId="4">
     <w:abstractNumId w:val="1"/>
+  </w:num>
+  <w:num w:numId="5">
+    <w:abstractNumId w:val="4"/>
   </w:num>
 </w:numbering>
 </file>
@@ -1514,7 +1798,7 @@
     <w:lsdException w:name="Bibliography" w:uiPriority="37"/>
     <w:lsdException w:name="TOC Heading" w:uiPriority="39" w:qFormat="1"/>
   </w:latentStyles>
-  <w:style w:type="paragraph" w:default="1" w:styleId="a">
+  <w:style w:type="paragraph" w:default="1" w:styleId="Normal">
     <w:name w:val="Normal"/>
     <w:qFormat/>
     <w:rsid w:val="00802D2B"/>
@@ -1526,11 +1810,11 @@
       <w:lang w:val="en-GB"/>
     </w:rPr>
   </w:style>
-  <w:style w:type="paragraph" w:styleId="1">
+  <w:style w:type="paragraph" w:styleId="Heading1">
     <w:name w:val="heading 1"/>
-    <w:basedOn w:val="a"/>
-    <w:next w:val="a"/>
-    <w:link w:val="1Char"/>
+    <w:basedOn w:val="Normal"/>
+    <w:next w:val="Normal"/>
+    <w:link w:val="Heading1Char"/>
     <w:uiPriority w:val="9"/>
     <w:qFormat/>
     <w:rsid w:val="00802D2B"/>
@@ -1548,13 +1832,13 @@
       <w:szCs w:val="44"/>
     </w:rPr>
   </w:style>
-  <w:style w:type="character" w:default="1" w:styleId="a0">
+  <w:style w:type="character" w:default="1" w:styleId="DefaultParagraphFont">
     <w:name w:val="Default Paragraph Font"/>
     <w:uiPriority w:val="1"/>
     <w:semiHidden/>
     <w:unhideWhenUsed/>
   </w:style>
-  <w:style w:type="table" w:default="1" w:styleId="a1">
+  <w:style w:type="table" w:default="1" w:styleId="TableNormal">
     <w:name w:val="Normal Table"/>
     <w:uiPriority w:val="99"/>
     <w:semiHidden/>
@@ -1570,15 +1854,15 @@
       </w:tblCellMar>
     </w:tblPr>
   </w:style>
-  <w:style w:type="numbering" w:default="1" w:styleId="a2">
+  <w:style w:type="numbering" w:default="1" w:styleId="NoList">
     <w:name w:val="No List"/>
     <w:uiPriority w:val="99"/>
     <w:semiHidden/>
     <w:unhideWhenUsed/>
   </w:style>
-  <w:style w:type="paragraph" w:styleId="a3">
+  <w:style w:type="paragraph" w:styleId="ListParagraph">
     <w:name w:val="List Paragraph"/>
-    <w:basedOn w:val="a"/>
+    <w:basedOn w:val="Normal"/>
     <w:uiPriority w:val="34"/>
     <w:qFormat/>
     <w:rsid w:val="00F97A5D"/>
@@ -1586,10 +1870,10 @@
       <w:ind w:firstLineChars="200" w:firstLine="420"/>
     </w:pPr>
   </w:style>
-  <w:style w:type="character" w:customStyle="1" w:styleId="1Char">
-    <w:name w:val="标题 1 Char"/>
-    <w:basedOn w:val="a0"/>
-    <w:link w:val="1"/>
+  <w:style w:type="character" w:customStyle="1" w:styleId="Heading1Char">
+    <w:name w:val="Heading 1 Char"/>
+    <w:basedOn w:val="DefaultParagraphFont"/>
+    <w:link w:val="Heading1"/>
     <w:uiPriority w:val="9"/>
     <w:rsid w:val="00802D2B"/>
     <w:rPr>
@@ -1601,10 +1885,10 @@
       <w:lang w:val="en-GB"/>
     </w:rPr>
   </w:style>
-  <w:style w:type="paragraph" w:styleId="a4">
+  <w:style w:type="paragraph" w:styleId="BalloonText">
     <w:name w:val="Balloon Text"/>
-    <w:basedOn w:val="a"/>
-    <w:link w:val="Char"/>
+    <w:basedOn w:val="Normal"/>
+    <w:link w:val="BalloonTextChar"/>
     <w:uiPriority w:val="99"/>
     <w:semiHidden/>
     <w:unhideWhenUsed/>
@@ -1614,10 +1898,10 @@
       <w:szCs w:val="18"/>
     </w:rPr>
   </w:style>
-  <w:style w:type="character" w:customStyle="1" w:styleId="Char">
-    <w:name w:val="批注框文本 Char"/>
-    <w:basedOn w:val="a0"/>
-    <w:link w:val="a4"/>
+  <w:style w:type="character" w:customStyle="1" w:styleId="BalloonTextChar">
+    <w:name w:val="Balloon Text Char"/>
+    <w:basedOn w:val="DefaultParagraphFont"/>
+    <w:link w:val="BalloonText"/>
     <w:uiPriority w:val="99"/>
     <w:semiHidden/>
     <w:rsid w:val="00267B1F"/>
@@ -1627,10 +1911,10 @@
       <w:lang w:val="en-GB"/>
     </w:rPr>
   </w:style>
-  <w:style w:type="paragraph" w:styleId="a5">
+  <w:style w:type="paragraph" w:styleId="Header">
     <w:name w:val="header"/>
-    <w:basedOn w:val="a"/>
-    <w:link w:val="Char0"/>
+    <w:basedOn w:val="Normal"/>
+    <w:link w:val="HeaderChar"/>
     <w:uiPriority w:val="99"/>
     <w:semiHidden/>
     <w:unhideWhenUsed/>
@@ -1651,10 +1935,10 @@
       <w:szCs w:val="18"/>
     </w:rPr>
   </w:style>
-  <w:style w:type="character" w:customStyle="1" w:styleId="Char0">
-    <w:name w:val="页眉 Char"/>
-    <w:basedOn w:val="a0"/>
-    <w:link w:val="a5"/>
+  <w:style w:type="character" w:customStyle="1" w:styleId="HeaderChar">
+    <w:name w:val="Header Char"/>
+    <w:basedOn w:val="DefaultParagraphFont"/>
+    <w:link w:val="Header"/>
     <w:uiPriority w:val="99"/>
     <w:semiHidden/>
     <w:rsid w:val="008067A1"/>
@@ -1664,10 +1948,10 @@
       <w:lang w:val="en-GB"/>
     </w:rPr>
   </w:style>
-  <w:style w:type="paragraph" w:styleId="a6">
+  <w:style w:type="paragraph" w:styleId="Footer">
     <w:name w:val="footer"/>
-    <w:basedOn w:val="a"/>
-    <w:link w:val="Char1"/>
+    <w:basedOn w:val="Normal"/>
+    <w:link w:val="FooterChar"/>
     <w:uiPriority w:val="99"/>
     <w:semiHidden/>
     <w:unhideWhenUsed/>
@@ -1685,10 +1969,10 @@
       <w:szCs w:val="18"/>
     </w:rPr>
   </w:style>
-  <w:style w:type="character" w:customStyle="1" w:styleId="Char1">
-    <w:name w:val="页脚 Char"/>
-    <w:basedOn w:val="a0"/>
-    <w:link w:val="a6"/>
+  <w:style w:type="character" w:customStyle="1" w:styleId="FooterChar">
+    <w:name w:val="Footer Char"/>
+    <w:basedOn w:val="DefaultParagraphFont"/>
+    <w:link w:val="Footer"/>
     <w:uiPriority w:val="99"/>
     <w:semiHidden/>
     <w:rsid w:val="008067A1"/>
@@ -1698,9 +1982,9 @@
       <w:lang w:val="en-GB"/>
     </w:rPr>
   </w:style>
-  <w:style w:type="table" w:styleId="a7">
+  <w:style w:type="table" w:styleId="TableGrid">
     <w:name w:val="Table Grid"/>
-    <w:basedOn w:val="a1"/>
+    <w:basedOn w:val="TableNormal"/>
     <w:uiPriority w:val="59"/>
     <w:rsid w:val="008067A1"/>
     <w:tblPr>
@@ -1732,7 +2016,7 @@
         <a:sysClr val="windowText" lastClr="000000"/>
       </a:dk1>
       <a:lt1>
-        <a:sysClr val="window" lastClr="FFFFFF"/>
+        <a:sysClr val="window" lastClr="C7E2CE"/>
       </a:lt1>
       <a:dk2>
         <a:srgbClr val="1F497D"/>

</xml_diff>